<commit_message>
Updated the describtion of the resistor before the BD139
</commit_message>
<xml_diff>
--- a/3D_Printer_Files/01 Revisions and settings Radiator fan.docx
+++ b/3D_Printer_Files/01 Revisions and settings Radiator fan.docx
@@ -4,7 +4,7 @@
   <w:body>
     <w:p>
       <w:pPr>
-        <w:pStyle w:val="Heading1"/>
+        <w:pStyle w:val="Kop1"/>
       </w:pPr>
       <w:r>
         <w:t>Print settings:</w:t>
@@ -12,7 +12,7 @@
     </w:p>
     <w:p>
       <w:pPr>
-        <w:pStyle w:val="ListParagraph"/>
+        <w:pStyle w:val="Lijstalinea"/>
         <w:numPr>
           <w:ilvl w:val="0"/>
           <w:numId w:val="1"/>
@@ -27,7 +27,7 @@
     </w:p>
     <w:p>
       <w:pPr>
-        <w:pStyle w:val="ListParagraph"/>
+        <w:pStyle w:val="Lijstalinea"/>
         <w:numPr>
           <w:ilvl w:val="0"/>
           <w:numId w:val="1"/>
@@ -42,7 +42,7 @@
     </w:p>
     <w:p>
       <w:pPr>
-        <w:pStyle w:val="ListParagraph"/>
+        <w:pStyle w:val="Lijstalinea"/>
         <w:numPr>
           <w:ilvl w:val="0"/>
           <w:numId w:val="1"/>
@@ -57,7 +57,7 @@
     </w:p>
     <w:p>
       <w:pPr>
-        <w:pStyle w:val="ListParagraph"/>
+        <w:pStyle w:val="Lijstalinea"/>
         <w:numPr>
           <w:ilvl w:val="0"/>
           <w:numId w:val="1"/>
@@ -78,7 +78,7 @@
     </w:p>
     <w:p>
       <w:pPr>
-        <w:pStyle w:val="ListParagraph"/>
+        <w:pStyle w:val="Lijstalinea"/>
         <w:numPr>
           <w:ilvl w:val="0"/>
           <w:numId w:val="1"/>
@@ -96,7 +96,7 @@
     </w:p>
     <w:p>
       <w:pPr>
-        <w:pStyle w:val="ListParagraph"/>
+        <w:pStyle w:val="Lijstalinea"/>
         <w:numPr>
           <w:ilvl w:val="0"/>
           <w:numId w:val="1"/>
@@ -106,7 +106,7 @@
     <w:p/>
     <w:p>
       <w:pPr>
-        <w:pStyle w:val="Heading1"/>
+        <w:pStyle w:val="Kop1"/>
       </w:pPr>
       <w:r>
         <w:t>Additional instructions</w:t>
@@ -114,7 +114,7 @@
     </w:p>
     <w:p>
       <w:pPr>
-        <w:pStyle w:val="ListParagraph"/>
+        <w:pStyle w:val="Lijstalinea"/>
         <w:numPr>
           <w:ilvl w:val="0"/>
           <w:numId w:val="1"/>
@@ -127,7 +127,7 @@
     <w:p/>
     <w:p>
       <w:pPr>
-        <w:pStyle w:val="Heading1"/>
+        <w:pStyle w:val="Kop1"/>
       </w:pPr>
       <w:r>
         <w:t>Materials</w:t>
@@ -138,7 +138,7 @@
     </w:p>
     <w:p>
       <w:pPr>
-        <w:pStyle w:val="ListParagraph"/>
+        <w:pStyle w:val="Lijstalinea"/>
         <w:numPr>
           <w:ilvl w:val="0"/>
           <w:numId w:val="1"/>
@@ -153,7 +153,7 @@
     </w:p>
     <w:p>
       <w:pPr>
-        <w:pStyle w:val="ListParagraph"/>
+        <w:pStyle w:val="Lijstalinea"/>
         <w:numPr>
           <w:ilvl w:val="0"/>
           <w:numId w:val="1"/>
@@ -165,189 +165,223 @@
     </w:p>
     <w:p>
       <w:pPr>
-        <w:pStyle w:val="Heading1"/>
+        <w:pStyle w:val="Kop1"/>
       </w:pPr>
       <w:r>
         <w:t>Log history</w:t>
+      </w:r>
+    </w:p>
+    <w:p/>
+    <w:p>
+      <w:pPr>
+        <w:pStyle w:val="Kop1"/>
+        <w:ind w:firstLine="360"/>
+      </w:pPr>
+      <w:r>
+        <w:t>Version 0.</w:t>
+      </w:r>
+      <w:r>
+        <w:t>7</w:t>
       </w:r>
     </w:p>
     <w:p>
       <w:pPr>
-        <w:pStyle w:val="Heading1"/>
-        <w:ind w:firstLine="360"/>
-      </w:pPr>
-      <w:r>
-        <w:t>Version 0.</w:t>
-      </w:r>
-      <w:r>
-        <w:t>3</w:t>
-      </w:r>
-    </w:p>
-    <w:p>
-      <w:pPr>
-        <w:pStyle w:val="ListParagraph"/>
+        <w:pStyle w:val="Lijstalinea"/>
         <w:numPr>
           <w:ilvl w:val="0"/>
           <w:numId w:val="23"/>
         </w:numPr>
       </w:pPr>
       <w:r>
-        <w:t>Made a stop for the JST 5 pins connector</w:t>
+        <w:t xml:space="preserve">Made additional magnet connection which is extra high for the douche. </w:t>
+      </w:r>
+      <w:r>
+        <w:t>‘</w:t>
+      </w:r>
+      <w:r>
+        <w:t>Connection with magnet extra high for douche</w:t>
+      </w:r>
+      <w:r>
+        <w:t>’</w:t>
       </w:r>
     </w:p>
     <w:p>
       <w:pPr>
-        <w:pStyle w:val="ListParagraph"/>
+        <w:pStyle w:val="Kop1"/>
+        <w:ind w:firstLine="360"/>
+      </w:pPr>
+      <w:r>
+        <w:t>Version 0.</w:t>
+      </w:r>
+      <w:r>
+        <w:t>3</w:t>
+      </w:r>
+    </w:p>
+    <w:p>
+      <w:pPr>
+        <w:pStyle w:val="Lijstalinea"/>
         <w:numPr>
           <w:ilvl w:val="0"/>
           <w:numId w:val="23"/>
         </w:numPr>
       </w:pPr>
       <w:r>
-        <w:t xml:space="preserve">Created a raster for </w:t>
-      </w:r>
-      <w:r>
-        <w:t>underneath the ESP</w:t>
+        <w:t>Made a stop for the JST 5 pins connector</w:t>
       </w:r>
     </w:p>
     <w:p>
       <w:pPr>
-        <w:pStyle w:val="ListParagraph"/>
+        <w:pStyle w:val="Lijstalinea"/>
         <w:numPr>
           <w:ilvl w:val="0"/>
           <w:numId w:val="23"/>
         </w:numPr>
       </w:pPr>
       <w:r>
-        <w:t>Adjusted the height of the LED fitting by 1mm</w:t>
+        <w:t xml:space="preserve">Created a raster for </w:t>
+      </w:r>
+      <w:r>
+        <w:t>underneath the ESP</w:t>
       </w:r>
     </w:p>
     <w:p>
       <w:pPr>
-        <w:pStyle w:val="ListParagraph"/>
+        <w:pStyle w:val="Lijstalinea"/>
         <w:numPr>
           <w:ilvl w:val="0"/>
           <w:numId w:val="23"/>
         </w:numPr>
       </w:pPr>
       <w:r>
-        <w:t>Adjusted the screw hole for the mounting of the PCB from 0.75 to 0.85</w:t>
-      </w:r>
-      <w:r>
-        <w:t xml:space="preserve"> radius</w:t>
+        <w:t>Adjusted the height of the LED fitting by 1mm</w:t>
       </w:r>
     </w:p>
     <w:p>
       <w:pPr>
-        <w:pStyle w:val="Heading1"/>
-        <w:ind w:firstLine="360"/>
-      </w:pPr>
-      <w:r>
-        <w:t>Version 0.</w:t>
-      </w:r>
-      <w:r>
-        <w:t>2</w:t>
-      </w:r>
-    </w:p>
-    <w:p>
-      <w:pPr>
-        <w:pStyle w:val="ListParagraph"/>
+        <w:pStyle w:val="Lijstalinea"/>
         <w:numPr>
           <w:ilvl w:val="0"/>
           <w:numId w:val="23"/>
         </w:numPr>
       </w:pPr>
       <w:r>
-        <w:t>Made the gaps at each head size slightly bigger as the connectors did not fit in properly</w:t>
+        <w:t>Adjusted the screw hole for the mounting of the PCB from 0.75 to 0.85</w:t>
+      </w:r>
+      <w:r>
+        <w:t xml:space="preserve"> radius</w:t>
       </w:r>
     </w:p>
     <w:p>
       <w:pPr>
-        <w:pStyle w:val="ListParagraph"/>
+        <w:pStyle w:val="Kop1"/>
+        <w:ind w:firstLine="360"/>
+      </w:pPr>
+      <w:r>
+        <w:t>Version 0.</w:t>
+      </w:r>
+      <w:r>
+        <w:t>2</w:t>
+      </w:r>
+    </w:p>
+    <w:p>
+      <w:pPr>
+        <w:pStyle w:val="Lijstalinea"/>
         <w:numPr>
           <w:ilvl w:val="0"/>
           <w:numId w:val="23"/>
         </w:numPr>
       </w:pPr>
       <w:r>
-        <w:t xml:space="preserve">Made the mounting holes of the screws for the ESP in the bottom plate wider to better fit the screw and enlarged the </w:t>
-      </w:r>
-      <w:r>
-        <w:t>width of the body where the screw is inserted</w:t>
-      </w:r>
-      <w:r>
-        <w:t>. Adjusted the height and position of the ESP32 so the ESP is looking downwards</w:t>
+        <w:t>Made the gaps at each head size slightly bigger as the connectors did not fit in properly</w:t>
       </w:r>
     </w:p>
     <w:p>
       <w:pPr>
-        <w:pStyle w:val="ListParagraph"/>
+        <w:pStyle w:val="Lijstalinea"/>
         <w:numPr>
           <w:ilvl w:val="0"/>
           <w:numId w:val="23"/>
         </w:numPr>
       </w:pPr>
       <w:r>
-        <w:t>Added a blocker to stop the JST connector at the head of pushing in</w:t>
+        <w:t xml:space="preserve">Made the mounting holes of the screws for the ESP in the bottom plate wider to better fit the screw and enlarged the </w:t>
+      </w:r>
+      <w:r>
+        <w:t>width of the body where the screw is inserted</w:t>
+      </w:r>
+      <w:r>
+        <w:t>. Adjusted the height and position of the ESP32 so the ESP is looking downwards</w:t>
       </w:r>
     </w:p>
     <w:p>
       <w:pPr>
-        <w:pStyle w:val="ListParagraph"/>
+        <w:pStyle w:val="Lijstalinea"/>
         <w:numPr>
           <w:ilvl w:val="0"/>
           <w:numId w:val="23"/>
         </w:numPr>
       </w:pPr>
       <w:r>
-        <w:t xml:space="preserve">Made </w:t>
-      </w:r>
-      <w:r>
-        <w:t xml:space="preserve">the extension use the same connection bars in the middle for </w:t>
-      </w:r>
-      <w:r>
-        <w:t>strength and possible PCB connection</w:t>
+        <w:t>Added a blocker to stop the JST connector at the head of pushing in</w:t>
       </w:r>
     </w:p>
     <w:p>
       <w:pPr>
-        <w:pStyle w:val="ListParagraph"/>
+        <w:pStyle w:val="Lijstalinea"/>
         <w:numPr>
           <w:ilvl w:val="0"/>
           <w:numId w:val="23"/>
         </w:numPr>
       </w:pPr>
       <w:r>
-        <w:t xml:space="preserve">At the master removed the middle part of the </w:t>
-      </w:r>
-      <w:r>
-        <w:t>extension as it will be strong by the PCB on top of it and without the middle part there is room to access the ESP</w:t>
+        <w:t xml:space="preserve">Made </w:t>
+      </w:r>
+      <w:r>
+        <w:t xml:space="preserve">the extension use the same connection bars in the middle for </w:t>
+      </w:r>
+      <w:r>
+        <w:t>strength and possible PCB connection</w:t>
       </w:r>
     </w:p>
     <w:p>
       <w:pPr>
-        <w:pStyle w:val="ListParagraph"/>
+        <w:pStyle w:val="Lijstalinea"/>
         <w:numPr>
           <w:ilvl w:val="0"/>
           <w:numId w:val="23"/>
         </w:numPr>
       </w:pPr>
+      <w:r>
+        <w:t xml:space="preserve">At the master removed the middle part of the </w:t>
+      </w:r>
+      <w:r>
+        <w:t>extension as it will be strong by the PCB on top of it and without the middle part there is room to access the ESP</w:t>
+      </w:r>
     </w:p>
     <w:p>
       <w:pPr>
-        <w:pStyle w:val="Heading1"/>
-        <w:ind w:firstLine="360"/>
-      </w:pPr>
-      <w:r>
-        <w:t>Version 0.</w:t>
-      </w:r>
-      <w:r>
-        <w:t>1</w:t>
-      </w:r>
+        <w:pStyle w:val="Lijstalinea"/>
+        <w:numPr>
+          <w:ilvl w:val="0"/>
+          <w:numId w:val="23"/>
+        </w:numPr>
+      </w:pPr>
     </w:p>
     <w:p>
       <w:pPr>
-        <w:pStyle w:val="ListParagraph"/>
+        <w:pStyle w:val="Kop1"/>
+        <w:ind w:firstLine="360"/>
+      </w:pPr>
+      <w:r>
+        <w:t>Version 0.</w:t>
+      </w:r>
+      <w:r>
+        <w:t>1</w:t>
+      </w:r>
+    </w:p>
+    <w:p>
+      <w:pPr>
+        <w:pStyle w:val="Lijstalinea"/>
         <w:numPr>
           <w:ilvl w:val="0"/>
           <w:numId w:val="23"/>
@@ -3514,15 +3548,15 @@
     <w:lsdException w:name="Unresolved Mention" w:semiHidden="1" w:unhideWhenUsed="1"/>
     <w:lsdException w:name="Smart Link" w:semiHidden="1" w:unhideWhenUsed="1"/>
   </w:latentStyles>
-  <w:style w:type="paragraph" w:default="1" w:styleId="Normal">
+  <w:style w:type="paragraph" w:default="1" w:styleId="Standaard">
     <w:name w:val="Normal"/>
     <w:qFormat/>
   </w:style>
-  <w:style w:type="paragraph" w:styleId="Heading1">
+  <w:style w:type="paragraph" w:styleId="Kop1">
     <w:name w:val="heading 1"/>
-    <w:basedOn w:val="Normal"/>
-    <w:next w:val="Normal"/>
-    <w:link w:val="Heading1Char"/>
+    <w:basedOn w:val="Standaard"/>
+    <w:next w:val="Standaard"/>
+    <w:link w:val="Kop1Char"/>
     <w:uiPriority w:val="9"/>
     <w:qFormat/>
     <w:rsid w:val="008875A4"/>
@@ -3539,13 +3573,13 @@
       <w:szCs w:val="32"/>
     </w:rPr>
   </w:style>
-  <w:style w:type="character" w:default="1" w:styleId="DefaultParagraphFont">
+  <w:style w:type="character" w:default="1" w:styleId="Standaardalinea-lettertype">
     <w:name w:val="Default Paragraph Font"/>
     <w:uiPriority w:val="1"/>
     <w:semiHidden/>
     <w:unhideWhenUsed/>
   </w:style>
-  <w:style w:type="table" w:default="1" w:styleId="TableNormal">
+  <w:style w:type="table" w:default="1" w:styleId="Standaardtabel">
     <w:name w:val="Normal Table"/>
     <w:uiPriority w:val="99"/>
     <w:semiHidden/>
@@ -3560,16 +3594,16 @@
       </w:tblCellMar>
     </w:tblPr>
   </w:style>
-  <w:style w:type="numbering" w:default="1" w:styleId="NoList">
+  <w:style w:type="numbering" w:default="1" w:styleId="Geenlijst">
     <w:name w:val="No List"/>
     <w:uiPriority w:val="99"/>
     <w:semiHidden/>
     <w:unhideWhenUsed/>
   </w:style>
-  <w:style w:type="character" w:customStyle="1" w:styleId="Heading1Char">
-    <w:name w:val="Heading 1 Char"/>
-    <w:basedOn w:val="DefaultParagraphFont"/>
-    <w:link w:val="Heading1"/>
+  <w:style w:type="character" w:customStyle="1" w:styleId="Kop1Char">
+    <w:name w:val="Kop 1 Char"/>
+    <w:basedOn w:val="Standaardalinea-lettertype"/>
+    <w:link w:val="Kop1"/>
     <w:uiPriority w:val="9"/>
     <w:rsid w:val="008875A4"/>
     <w:rPr>
@@ -3579,9 +3613,9 @@
       <w:szCs w:val="32"/>
     </w:rPr>
   </w:style>
-  <w:style w:type="paragraph" w:styleId="ListParagraph">
+  <w:style w:type="paragraph" w:styleId="Lijstalinea">
     <w:name w:val="List Paragraph"/>
-    <w:basedOn w:val="Normal"/>
+    <w:basedOn w:val="Standaard"/>
     <w:uiPriority w:val="34"/>
     <w:qFormat/>
     <w:rsid w:val="00430FB9"/>

</xml_diff>